<commit_message>
update to SVN version r299
</commit_message>
<xml_diff>
--- a/STARLIGHT/starlight/Readme.docx
+++ b/STARLIGHT/starlight/Readme.docx
@@ -459,7 +459,70 @@
         <w:rPr>
           <w:rFonts w:ascii="Courier New" w:hAnsi="Courier New" w:cs="Courier New"/>
         </w:rPr>
-        <w:t>v295:  Added hard-coded values for xenon-129 to match the recent LHC run.   Radius=5.36 fm, density=0.18406</w:t>
+        <w:t xml:space="preserve">v299:  Added hard-coded Woods-Saxon radii, thickness and density for </w:t>
+      </w:r>
+      <w:r>
+        <w:rPr>
+          <w:rFonts w:ascii="Courier New" w:hAnsi="Courier New" w:cs="Courier New"/>
+          <w:vertAlign w:val="superscript"/>
+        </w:rPr>
+        <w:t>96</w:t>
+      </w:r>
+      <w:r>
+        <w:rPr>
+          <w:rFonts w:ascii="Courier New" w:hAnsi="Courier New" w:cs="Courier New"/>
+        </w:rPr>
+        <w:t xml:space="preserve">Ru and </w:t>
+      </w:r>
+      <w:r>
+        <w:rPr>
+          <w:rFonts w:ascii="Courier New" w:hAnsi="Courier New" w:cs="Courier New"/>
+          <w:vertAlign w:val="superscript"/>
+        </w:rPr>
+        <w:t>96</w:t>
+      </w:r>
+      <w:r>
+        <w:rPr>
+          <w:rFonts w:ascii="Courier New" w:hAnsi="Courier New" w:cs="Courier New"/>
+        </w:rPr>
+        <w:t>Zr, for the RHIC isobar run.  Data is from arXiv:1607.04697</w:t>
+      </w:r>
+    </w:p>
+    <w:p>
+      <w:pPr>
+        <w:rPr>
+          <w:rFonts w:ascii="Courier New" w:hAnsi="Courier New" w:cs="Courier New"/>
+        </w:rPr>
+      </w:pPr>
+      <w:r>
+        <w:rPr>
+          <w:rFonts w:ascii="Courier New" w:hAnsi="Courier New" w:cs="Courier New"/>
+        </w:rPr>
+        <w:t>v297: Changed normalized for Woods-Saxon density for non-predefined (i. e. not gold, lead, xenon or copper</w:t>
+      </w:r>
+      <w:r>
+        <w:rPr>
+          <w:rFonts w:ascii="Courier New" w:hAnsi="Courier New" w:cs="Courier New"/>
+        </w:rPr>
+        <w:t xml:space="preserve"> or nuclei with Z&lt;7</w:t>
+      </w:r>
+      <w:r>
+        <w:rPr>
+          <w:rFonts w:ascii="Courier New" w:hAnsi="Courier New" w:cs="Courier New"/>
+        </w:rPr>
+        <w:t xml:space="preserve">) so that the density is </w:t>
+      </w:r>
+      <w:r>
+        <w:rPr>
+          <w:rFonts w:ascii="Courier New" w:hAnsi="Courier New" w:cs="Courier New"/>
+        </w:rPr>
+        <w:t xml:space="preserve">properly </w:t>
+      </w:r>
+      <w:r>
+        <w:rPr>
+          <w:rFonts w:ascii="Courier New" w:hAnsi="Courier New" w:cs="Courier New"/>
+        </w:rPr>
+        <w:t xml:space="preserve">normalized \int d^3r rho(r ) = A.  The normalization was previously done for a hard-sphere nucleus, so this over-estimated the cross-sections by 5-10%.  </w:t>
       </w:r>
       <w:bookmarkStart w:id="0" w:name="_GoBack"/>
       <w:bookmarkEnd w:id="0"/>
@@ -474,6 +537,19 @@
         <w:rPr>
           <w:rFonts w:ascii="Courier New" w:hAnsi="Courier New" w:cs="Courier New"/>
         </w:rPr>
+        <w:t>v295:  Added hard-coded values for xenon-129 to match the recent LHC run.   Radius=5.36 fm, density=0.18406</w:t>
+      </w:r>
+    </w:p>
+    <w:p>
+      <w:pPr>
+        <w:rPr>
+          <w:rFonts w:ascii="Courier New" w:hAnsi="Courier New" w:cs="Courier New"/>
+        </w:rPr>
+      </w:pPr>
+      <w:r>
+        <w:rPr>
+          <w:rFonts w:ascii="Courier New" w:hAnsi="Courier New" w:cs="Courier New"/>
+        </w:rPr>
         <w:t>v293:  Introduced shared random number generator which can be externally passed by the user.</w:t>
       </w:r>
       <w:r>
@@ -580,6 +656,7 @@
         <w:rPr>
           <w:rFonts w:ascii="Courier New" w:hAnsi="Courier New" w:cs="Courier New"/>
         </w:rPr>
+        <w:lastRenderedPageBreak/>
         <w:t>QUANTUM_GLAUBER.  When set to 1, performs a quantum Glauber calculation, rather than a classical one.  This leads to greatly increased rho and omega cross-sections for heavy nuclei, little effect for heavier mesons.</w:t>
       </w:r>
     </w:p>
@@ -625,7 +702,6 @@
         <w:rPr>
           <w:rFonts w:ascii="Courier New" w:hAnsi="Courier New" w:cs="Courier New"/>
         </w:rPr>
-        <w:lastRenderedPageBreak/>
         <w:t>v276:   Added two new optional parameters (BSLOPE DEFINITION and BSLOPE_VALUE) for the p</w:t>
       </w:r>
       <w:r>
@@ -44982,6 +45058,7 @@
     <w:lsdException w:name="HTML Sample" w:semiHidden="1" w:unhideWhenUsed="1"/>
     <w:lsdException w:name="HTML Typewriter" w:semiHidden="1" w:unhideWhenUsed="1"/>
     <w:lsdException w:name="HTML Variable" w:semiHidden="1" w:unhideWhenUsed="1"/>
+    <w:lsdException w:name="Normal Table" w:semiHidden="1" w:unhideWhenUsed="1"/>
     <w:lsdException w:name="annotation subject" w:semiHidden="1" w:unhideWhenUsed="1"/>
     <w:lsdException w:name="No List" w:semiHidden="1" w:unhideWhenUsed="1"/>
     <w:lsdException w:name="Outline List 1" w:semiHidden="1" w:unhideWhenUsed="1"/>
@@ -45025,8 +45102,10 @@
     <w:lsdException w:name="Table Elegant" w:semiHidden="1" w:unhideWhenUsed="1"/>
     <w:lsdException w:name="Table Professional" w:semiHidden="1" w:unhideWhenUsed="1"/>
     <w:lsdException w:name="Table Subtle 1" w:semiHidden="1" w:unhideWhenUsed="1"/>
+    <w:lsdException w:name="Table Subtle 2" w:semiHidden="1" w:unhideWhenUsed="1"/>
     <w:lsdException w:name="Table Web 1" w:semiHidden="1" w:unhideWhenUsed="1"/>
     <w:lsdException w:name="Table Web 2" w:semiHidden="1" w:unhideWhenUsed="1"/>
+    <w:lsdException w:name="Table Web 3" w:semiHidden="1" w:unhideWhenUsed="1"/>
     <w:lsdException w:name="Balloon Text" w:semiHidden="1" w:unhideWhenUsed="1"/>
     <w:lsdException w:name="Table Grid" w:uiPriority="39"/>
     <w:lsdException w:name="Table Theme" w:semiHidden="1" w:unhideWhenUsed="1"/>
@@ -46029,7 +46108,7 @@
 </file>
 
 <file path=customXml/itemProps1.xml><?xml version="1.0" encoding="utf-8"?>
-<ds:datastoreItem xmlns:ds="http://schemas.openxmlformats.org/officeDocument/2006/customXml" ds:itemID="{51249946-3BB2-9B4A-9816-87D02C1008A5}">
+<ds:datastoreItem xmlns:ds="http://schemas.openxmlformats.org/officeDocument/2006/customXml" ds:itemID="{A117AF9D-A3AC-E243-A1A0-71C4A699C212}">
   <ds:schemaRefs>
     <ds:schemaRef ds:uri="http://schemas.openxmlformats.org/officeDocument/2006/bibliography"/>
   </ds:schemaRefs>

</xml_diff>